<commit_message>
UpdatePosition (vehicle) nota agregada
</commit_message>
<xml_diff>
--- a/api/ApiEndpoint.docx
+++ b/api/ApiEndpoint.docx
@@ -154,8 +154,6 @@
               <w:lang w:val="es-ES"/>
             </w:rPr>
           </w:pPr>
-          <w:bookmarkStart w:id="18" w:name="_GoBack"/>
-          <w:bookmarkEnd w:id="18"/>
         </w:p>
         <w:p>
           <w:r>
@@ -4322,7 +4320,17 @@
                 <w:szCs w:val="18"/>
                 <w:u w:val="none"/>
               </w:rPr>
-              <w:t>Actualiza los registros de la posicion de un vehículo.</w:t>
+              <w:t>Actualiza los registros de la posicion de un vehículo</w:t>
+            </w:r>
+            <w:r>
+              <w:rPr>
+                <w:rFonts w:ascii="Arial" w:hAnsi="Arial" w:cs="Arial"/>
+                <w:color w:val="000000"/>
+                <w:sz w:val="18"/>
+                <w:szCs w:val="18"/>
+                <w:u w:val="none"/>
+              </w:rPr>
+              <w:t xml:space="preserve"> y almacena la posicion en un historial.</w:t>
             </w:r>
           </w:p>
           <w:p>
@@ -5804,7 +5812,39 @@
                 <w:szCs w:val="18"/>
                 <w:u w:val="none"/>
               </w:rPr>
-              <w:t>Actualiza los registros de la posicion de un vehículo. Adicionalmente publica a un broker el cambio de la posicion del vehiculo.</w:t>
+              <w:t>Actualiza los registros de la posicion de un vehículo</w:t>
+            </w:r>
+            <w:r>
+              <w:rPr>
+                <w:rFonts w:ascii="Arial" w:hAnsi="Arial" w:cs="Arial"/>
+                <w:color w:val="000000"/>
+                <w:sz w:val="18"/>
+                <w:szCs w:val="18"/>
+                <w:u w:val="none"/>
+              </w:rPr>
+              <w:t xml:space="preserve"> </w:t>
+            </w:r>
+            <w:r>
+              <w:rPr>
+                <w:rFonts w:ascii="Arial" w:hAnsi="Arial" w:cs="Arial"/>
+                <w:color w:val="000000"/>
+                <w:sz w:val="18"/>
+                <w:szCs w:val="18"/>
+                <w:u w:val="none"/>
+              </w:rPr>
+              <w:t>y almacena la posicion en un historial</w:t>
+            </w:r>
+            <w:bookmarkStart w:id="18" w:name="_GoBack"/>
+            <w:bookmarkEnd w:id="18"/>
+            <w:r>
+              <w:rPr>
+                <w:rFonts w:ascii="Arial" w:hAnsi="Arial" w:cs="Arial"/>
+                <w:color w:val="000000"/>
+                <w:sz w:val="18"/>
+                <w:szCs w:val="18"/>
+                <w:u w:val="none"/>
+              </w:rPr>
+              <w:t>. Adicionalmente publica a un broker el cambio de la posicion del vehiculo.</w:t>
             </w:r>
           </w:p>
           <w:p>

</xml_diff>